<commit_message>
Norht constellations text translations has been completed
See: #4
</commit_message>
<xml_diff>
--- a/docs_changed/GaN_2022_ActivityGuide_Bootes/GaN_2022_ActivityGuide_Bootes_chinese (traditional).docx
+++ b/docs_changed/GaN_2022_ActivityGuide_Bootes/GaN_2022_ActivityGuide_Bootes_chinese (traditional).docx
@@ -109,222 +109,9 @@
       </w:pPr>
       <w:r>
         <w:rPr>
-          <w:rStyle w:val="shorttext"/>
-          <w:rFonts w:ascii="Lantinghei SC Extralight" w:eastAsia="Times New Roman" w:hAnsi="Lantinghei SC Extralight" w:cs="Lantinghei SC Extralight" w:hint="eastAsia"/>
-          <w:color w:val="FF0000"/>
-          <w:sz w:val="28"/>
-          <w:szCs w:val="28"/>
-          <w:lang w:eastAsia="zh-CN"/>
-        </w:rPr>
-        <w:t>英仙座</w:t>
-      </w:r>
-      <w:r>
-        <w:rPr>
-          <w:rStyle w:val="shorttext"/>
-          <w:rFonts w:ascii="Lantinghei SC Extralight" w:eastAsia="Times New Roman" w:hAnsi="Lantinghei SC Extralight" w:cs="Lantinghei SC Extralight"/>
-          <w:color w:val="FF0000"/>
-          <w:sz w:val="28"/>
-          <w:szCs w:val="28"/>
-          <w:lang w:eastAsia="zh-CN"/>
-        </w:rPr>
-        <w:t>：</w:t>
-      </w:r>
-      <w:r>
-        <w:rPr>
-          <w:rStyle w:val="shorttext"/>
-          <w:rFonts w:eastAsia="Times New Roman" w:hint="eastAsia"/>
-          <w:color w:val="FF0000"/>
-          <w:sz w:val="28"/>
-          <w:szCs w:val="28"/>
-          <w:lang w:eastAsia="zh-CN"/>
-        </w:rPr>
-        <w:t>2018</w:t>
-      </w:r>
-      <w:r>
-        <w:rPr>
-          <w:rStyle w:val="shorttext"/>
-          <w:rFonts w:ascii="Lantinghei SC Extralight" w:eastAsia="Times New Roman" w:hAnsi="Lantinghei SC Extralight" w:cs="Lantinghei SC Extralight"/>
-          <w:color w:val="FF0000"/>
-          <w:sz w:val="28"/>
-          <w:szCs w:val="28"/>
-          <w:lang w:eastAsia="zh-CN"/>
-        </w:rPr>
-        <w:t>年</w:t>
-      </w:r>
-      <w:r>
-        <w:rPr>
-          <w:rStyle w:val="shorttext"/>
-          <w:rFonts w:eastAsia="Times New Roman" w:hint="eastAsia"/>
-          <w:color w:val="FF0000"/>
-          <w:sz w:val="28"/>
-          <w:szCs w:val="28"/>
-          <w:lang w:eastAsia="zh-CN"/>
-        </w:rPr>
-        <w:t>10</w:t>
-      </w:r>
-      <w:r>
-        <w:rPr>
-          <w:rStyle w:val="shorttext"/>
-          <w:rFonts w:ascii="MS Mincho" w:eastAsia="MS Mincho" w:hAnsi="MS Mincho" w:cs="MS Mincho" w:hint="eastAsia"/>
-          <w:color w:val="FF0000"/>
-          <w:sz w:val="28"/>
-          <w:szCs w:val="28"/>
-          <w:lang w:eastAsia="zh-CN"/>
-        </w:rPr>
-        <w:t>月</w:t>
-      </w:r>
-      <w:r>
-        <w:rPr>
-          <w:rStyle w:val="shorttext"/>
-          <w:rFonts w:eastAsia="Times New Roman" w:hint="eastAsia"/>
-          <w:color w:val="FF0000"/>
-          <w:sz w:val="28"/>
-          <w:szCs w:val="28"/>
-          <w:lang w:eastAsia="zh-CN"/>
-        </w:rPr>
-        <w:t>30</w:t>
-      </w:r>
-      <w:r>
-        <w:rPr>
-          <w:rStyle w:val="shorttext"/>
-          <w:rFonts w:ascii="MS Mincho" w:eastAsia="MS Mincho" w:hAnsi="MS Mincho" w:cs="MS Mincho" w:hint="eastAsia"/>
-          <w:color w:val="FF0000"/>
-          <w:sz w:val="28"/>
-          <w:szCs w:val="28"/>
-          <w:lang w:eastAsia="zh-CN"/>
-        </w:rPr>
-        <w:t>日至</w:t>
-      </w:r>
-      <w:r>
-        <w:rPr>
-          <w:rStyle w:val="shorttext"/>
-          <w:rFonts w:eastAsia="Times New Roman" w:hint="eastAsia"/>
-          <w:color w:val="FF0000"/>
-          <w:sz w:val="28"/>
-          <w:szCs w:val="28"/>
-          <w:lang w:eastAsia="zh-CN"/>
-        </w:rPr>
-        <w:t>11</w:t>
-      </w:r>
-      <w:r>
-        <w:rPr>
-          <w:rStyle w:val="shorttext"/>
-          <w:rFonts w:ascii="MS Mincho" w:eastAsia="MS Mincho" w:hAnsi="MS Mincho" w:cs="MS Mincho" w:hint="eastAsia"/>
-          <w:color w:val="FF0000"/>
-          <w:sz w:val="28"/>
-          <w:szCs w:val="28"/>
-          <w:lang w:eastAsia="zh-CN"/>
-        </w:rPr>
-        <w:t>月</w:t>
-      </w:r>
-      <w:r>
-        <w:rPr>
-          <w:rStyle w:val="shorttext"/>
-          <w:rFonts w:eastAsia="Times New Roman" w:hint="eastAsia"/>
-          <w:color w:val="FF0000"/>
-          <w:sz w:val="28"/>
-          <w:szCs w:val="28"/>
-          <w:lang w:eastAsia="zh-CN"/>
-        </w:rPr>
-        <w:t xml:space="preserve"> 8</w:t>
-      </w:r>
-      <w:r>
-        <w:rPr>
-          <w:rStyle w:val="shorttext"/>
-          <w:rFonts w:ascii="MS Mincho" w:eastAsia="MS Mincho" w:hAnsi="MS Mincho" w:cs="MS Mincho" w:hint="eastAsia"/>
-          <w:color w:val="FF0000"/>
-          <w:sz w:val="28"/>
-          <w:szCs w:val="28"/>
-          <w:lang w:eastAsia="zh-CN"/>
-        </w:rPr>
-        <w:t>月和</w:t>
-      </w:r>
-      <w:r>
-        <w:rPr>
-          <w:rStyle w:val="shorttext"/>
-          <w:rFonts w:eastAsia="Times New Roman" w:hint="eastAsia"/>
-          <w:color w:val="FF0000"/>
-          <w:sz w:val="28"/>
-          <w:szCs w:val="28"/>
-          <w:lang w:eastAsia="zh-CN"/>
-        </w:rPr>
-        <w:t>11</w:t>
-      </w:r>
-      <w:r>
-        <w:rPr>
-          <w:rStyle w:val="shorttext"/>
-          <w:rFonts w:ascii="MS Mincho" w:eastAsia="MS Mincho" w:hAnsi="MS Mincho" w:cs="MS Mincho" w:hint="eastAsia"/>
-          <w:color w:val="FF0000"/>
-          <w:sz w:val="28"/>
-          <w:szCs w:val="28"/>
-          <w:lang w:eastAsia="zh-CN"/>
-        </w:rPr>
-        <w:t>月</w:t>
-      </w:r>
-      <w:r>
-        <w:rPr>
-          <w:rStyle w:val="shorttext"/>
-          <w:rFonts w:eastAsia="Times New Roman" w:hint="eastAsia"/>
-          <w:color w:val="FF0000"/>
-          <w:sz w:val="28"/>
-          <w:szCs w:val="28"/>
-          <w:lang w:eastAsia="zh-CN"/>
-        </w:rPr>
-        <w:t>29</w:t>
-      </w:r>
-      <w:r>
-        <w:rPr>
-          <w:rStyle w:val="shorttext"/>
-          <w:rFonts w:ascii="MS Mincho" w:eastAsia="MS Mincho" w:hAnsi="MS Mincho" w:cs="MS Mincho" w:hint="eastAsia"/>
-          <w:color w:val="FF0000"/>
-          <w:sz w:val="28"/>
-          <w:szCs w:val="28"/>
-          <w:lang w:eastAsia="zh-CN"/>
-        </w:rPr>
-        <w:t>日至</w:t>
-      </w:r>
-      <w:r>
-        <w:rPr>
-          <w:rStyle w:val="shorttext"/>
-          <w:rFonts w:eastAsia="Times New Roman" w:hint="eastAsia"/>
-          <w:color w:val="FF0000"/>
-          <w:sz w:val="28"/>
-          <w:szCs w:val="28"/>
-          <w:lang w:eastAsia="zh-CN"/>
-        </w:rPr>
-        <w:t>12</w:t>
-      </w:r>
-      <w:r>
-        <w:rPr>
-          <w:rStyle w:val="shorttext"/>
-          <w:rFonts w:ascii="MS Mincho" w:eastAsia="MS Mincho" w:hAnsi="MS Mincho" w:cs="MS Mincho" w:hint="eastAsia"/>
-          <w:color w:val="FF0000"/>
-          <w:sz w:val="28"/>
-          <w:szCs w:val="28"/>
-          <w:lang w:eastAsia="zh-CN"/>
-        </w:rPr>
-        <w:t>月</w:t>
-      </w:r>
-      <w:r>
-        <w:rPr>
-          <w:rStyle w:val="shorttext"/>
-          <w:rFonts w:eastAsia="Times New Roman" w:hint="eastAsia"/>
-          <w:color w:val="FF0000"/>
-          <w:sz w:val="28"/>
-          <w:szCs w:val="28"/>
-          <w:lang w:eastAsia="zh-CN"/>
-        </w:rPr>
-        <w:t>8</w:t>
-      </w:r>
-      <w:r>
-        <w:rPr>
-          <w:rStyle w:val="shorttext"/>
-          <w:rFonts w:ascii="Lantinghei SC Extralight" w:eastAsia="Times New Roman" w:hAnsi="Lantinghei SC Extralight" w:cs="Lantinghei SC Extralight"/>
-          <w:color w:val="FF0000"/>
-          <w:sz w:val="28"/>
-          <w:szCs w:val="28"/>
-        </w:rPr>
-        <w:t xml:space="preserve"> </w:t>
+          <w:rStyle w:val="GaNStyle"/>
+        </w:rPr>
+        <w:t>牧夫星座： 2022年5月14-23日、6月13-22日、7月12-21日.</w:t>
       </w:r>
     </w:p>
     <w:p>
@@ -367,43 +154,9 @@
       </w:pPr>
       <w:r>
         <w:rPr>
-          <w:rFonts w:ascii="Calibri" w:hAnsi="Calibri" w:cs="Optima-Regular" w:hint="eastAsia"/>
-          <w:sz w:val="20"/>
-          <w:lang w:eastAsia="zh-CN"/>
-        </w:rPr>
-        <w:t>你现在参加的是全球公益科普活动</w:t>
-      </w:r>
-      <w:r>
-        <w:rPr>
-          <w:rFonts w:ascii="Calibri" w:hAnsi="Calibri" w:cs="Optima-Regular" w:hint="eastAsia"/>
-          <w:sz w:val="20"/>
-          <w:lang w:eastAsia="zh-CN"/>
-        </w:rPr>
-        <w:t xml:space="preserve"> Globe at Night </w:t>
-      </w:r>
-      <w:r>
-        <w:rPr>
-          <w:rFonts w:ascii="Calibri" w:hAnsi="Calibri" w:cs="Optima-Regular" w:hint="eastAsia"/>
-          <w:sz w:val="20"/>
-          <w:lang w:eastAsia="zh-CN"/>
-        </w:rPr>
-        <w:t>（全球观星活动），这是一个以观察和记录夜空的可见恒星数来测量你所在地光污染情况的活动。通过定位和观测夜空中的</w:t>
-      </w:r>
-      <w:r>
-        <w:rPr>
-          <w:rFonts w:ascii="Calibri" w:hAnsi="Calibri" w:cs="Optima-Regular" w:hint="eastAsia"/>
-          <w:sz w:val="20"/>
-          <w:lang w:eastAsia="zh-CN"/>
-        </w:rPr>
-        <w:t>英仙座</w:t>
-      </w:r>
-      <w:r>
-        <w:rPr>
-          <w:rFonts w:ascii="Calibri" w:hAnsi="Calibri" w:cs="Optima-Regular" w:hint="eastAsia"/>
-          <w:sz w:val="20"/>
-          <w:lang w:eastAsia="zh-CN"/>
-        </w:rPr>
-        <w:t>，并将所肉眼观察到的星等情况与所给出的星等图表作对比，我们可以知道自己社区中的人造光是如何导致光污染的。你所提供数据将和来自全世界的数据一起帮助建立一张全球光污染地图。</w:t>
+          <w:rStyle w:val="GaNParagraph"/>
+        </w:rPr>
+        <w:t>你现在参加的是全球公益科普活动 Globe at Night （全球观星活动），这是一个以观察和记录夜空的可见恒星数来测量你所在地光污染情况的活动。通过定位和观测夜空中的牧夫星座，并将所肉眼观察到的星等情况与所给出的星等图表作对比，我们可以知道自己社区中的人造光是如何导致光污染的。你所提供数据将和来自全世界的数据一起帮助建立一张全球光污染地图。</w:t>
       </w:r>
     </w:p>
     <w:p>
@@ -1010,69 +763,12 @@
           <w:sz w:val="19"/>
         </w:rPr>
       </w:pPr>
-      <w:r>
-        <w:rPr>
-          <w:rFonts w:ascii="Calibri" w:hAnsi="Calibri" w:cs="CastleT-Book" w:hint="eastAsia"/>
-          <w:sz w:val="19"/>
-        </w:rPr>
-        <w:t>本文檔中的圖表由</w:t>
-      </w:r>
-      <w:r>
-        <w:rPr>
-          <w:rFonts w:ascii="Calibri" w:hAnsi="Calibri" w:cs="CastleT-Book"/>
-          <w:sz w:val="19"/>
-        </w:rPr>
-        <w:t xml:space="preserve"> J</w:t>
-      </w:r>
-      <w:r>
-        <w:rPr>
-          <w:rFonts w:ascii="Calibri" w:hAnsi="Calibri" w:cs="CastleT-Book"/>
-          <w:sz w:val="19"/>
-        </w:rPr>
-        <w:t>e</w:t>
-      </w:r>
-      <w:r>
-        <w:rPr>
-          <w:rFonts w:ascii="Calibri" w:hAnsi="Calibri" w:cs="CastleT-Book"/>
-          <w:sz w:val="19"/>
-        </w:rPr>
-        <w:t>n</w:t>
-      </w:r>
-      <w:r>
-        <w:rPr>
-          <w:rFonts w:ascii="Calibri" w:hAnsi="Calibri" w:cs="CastleT-Book"/>
-          <w:sz w:val="19"/>
-        </w:rPr>
-        <w:t xml:space="preserve">ik Hollan, </w:t>
-      </w:r>
-      <w:r>
-        <w:rPr>
-          <w:rFonts w:ascii="Calibri" w:hAnsi="Calibri" w:cs="CastleT-Book"/>
-          <w:sz w:val="19"/>
-        </w:rPr>
-        <w:t xml:space="preserve">CzechGlobe </w:t>
-      </w:r>
-      <w:r>
-        <w:rPr>
-          <w:rFonts w:ascii="Calibri" w:hAnsi="Calibri" w:cs="CastleT-Book"/>
-          <w:sz w:val="19"/>
-        </w:rPr>
-        <w:t>(</w:t>
-      </w:r>
-      <w:r>
-        <w:rPr>
-          <w:rStyle w:val="Hyperlink"/>
-          <w:rFonts w:ascii="Calibri" w:hAnsi="Calibri" w:cs="CastleT-Book"/>
-          <w:sz w:val="19"/>
-        </w:rPr>
-        <w:t>http://amper.ped.muni.cz/jenik/astro/maps/GaNight/2019/</w:t>
-      </w:r>
-      <w:r>
-        <w:rPr>
-          <w:rFonts w:ascii="Calibri" w:hAnsi="Calibri" w:cs="CastleT-Book"/>
-          <w:sz w:val="19"/>
-        </w:rPr>
-        <w:t>).</w:t>
+      <w:r/>
+      <w:r>
+        <w:rPr>
+          <w:rStyle w:val="GaNLinks"/>
+        </w:rPr>
+        <w:t>本文檔中的圖表由 Jenik Hollan, CzechGlobe (http://amper.ped.muni.cz/jenik/astro/maps/GaNight/2022/).</w:t>
       </w:r>
     </w:p>
     <w:p>
@@ -2507,222 +2203,9 @@
       </w:pPr>
       <w:r>
         <w:rPr>
-          <w:rStyle w:val="shorttext"/>
-          <w:rFonts w:ascii="Lantinghei SC Extralight" w:eastAsia="Times New Roman" w:hAnsi="Lantinghei SC Extralight" w:cs="Lantinghei SC Extralight" w:hint="eastAsia"/>
-          <w:color w:val="FF0000"/>
-          <w:sz w:val="28"/>
-          <w:szCs w:val="28"/>
-          <w:lang w:eastAsia="zh-CN"/>
-        </w:rPr>
-        <w:t>英仙座</w:t>
-      </w:r>
-      <w:r>
-        <w:rPr>
-          <w:rStyle w:val="shorttext"/>
-          <w:rFonts w:ascii="Lantinghei SC Extralight" w:eastAsia="Times New Roman" w:hAnsi="Lantinghei SC Extralight" w:cs="Lantinghei SC Extralight"/>
-          <w:color w:val="FF0000"/>
-          <w:sz w:val="28"/>
-          <w:szCs w:val="28"/>
-          <w:lang w:eastAsia="zh-CN"/>
-        </w:rPr>
-        <w:t>：</w:t>
-      </w:r>
-      <w:r>
-        <w:rPr>
-          <w:rStyle w:val="shorttext"/>
-          <w:rFonts w:eastAsia="Times New Roman" w:hint="eastAsia"/>
-          <w:color w:val="FF0000"/>
-          <w:sz w:val="28"/>
-          <w:szCs w:val="28"/>
-          <w:lang w:eastAsia="zh-CN"/>
-        </w:rPr>
-        <w:t>2018</w:t>
-      </w:r>
-      <w:r>
-        <w:rPr>
-          <w:rStyle w:val="shorttext"/>
-          <w:rFonts w:ascii="Lantinghei SC Extralight" w:eastAsia="Times New Roman" w:hAnsi="Lantinghei SC Extralight" w:cs="Lantinghei SC Extralight"/>
-          <w:color w:val="FF0000"/>
-          <w:sz w:val="28"/>
-          <w:szCs w:val="28"/>
-          <w:lang w:eastAsia="zh-CN"/>
-        </w:rPr>
-        <w:t>年</w:t>
-      </w:r>
-      <w:r>
-        <w:rPr>
-          <w:rStyle w:val="shorttext"/>
-          <w:rFonts w:eastAsia="Times New Roman" w:hint="eastAsia"/>
-          <w:color w:val="FF0000"/>
-          <w:sz w:val="28"/>
-          <w:szCs w:val="28"/>
-          <w:lang w:eastAsia="zh-CN"/>
-        </w:rPr>
-        <w:t>10</w:t>
-      </w:r>
-      <w:r>
-        <w:rPr>
-          <w:rStyle w:val="shorttext"/>
-          <w:rFonts w:ascii="MS Mincho" w:eastAsia="MS Mincho" w:hAnsi="MS Mincho" w:cs="MS Mincho" w:hint="eastAsia"/>
-          <w:color w:val="FF0000"/>
-          <w:sz w:val="28"/>
-          <w:szCs w:val="28"/>
-          <w:lang w:eastAsia="zh-CN"/>
-        </w:rPr>
-        <w:t>月</w:t>
-      </w:r>
-      <w:r>
-        <w:rPr>
-          <w:rStyle w:val="shorttext"/>
-          <w:rFonts w:eastAsia="Times New Roman" w:hint="eastAsia"/>
-          <w:color w:val="FF0000"/>
-          <w:sz w:val="28"/>
-          <w:szCs w:val="28"/>
-          <w:lang w:eastAsia="zh-CN"/>
-        </w:rPr>
-        <w:t>30</w:t>
-      </w:r>
-      <w:r>
-        <w:rPr>
-          <w:rStyle w:val="shorttext"/>
-          <w:rFonts w:ascii="MS Mincho" w:eastAsia="MS Mincho" w:hAnsi="MS Mincho" w:cs="MS Mincho" w:hint="eastAsia"/>
-          <w:color w:val="FF0000"/>
-          <w:sz w:val="28"/>
-          <w:szCs w:val="28"/>
-          <w:lang w:eastAsia="zh-CN"/>
-        </w:rPr>
-        <w:t>日至</w:t>
-      </w:r>
-      <w:r>
-        <w:rPr>
-          <w:rStyle w:val="shorttext"/>
-          <w:rFonts w:eastAsia="Times New Roman" w:hint="eastAsia"/>
-          <w:color w:val="FF0000"/>
-          <w:sz w:val="28"/>
-          <w:szCs w:val="28"/>
-          <w:lang w:eastAsia="zh-CN"/>
-        </w:rPr>
-        <w:t>11</w:t>
-      </w:r>
-      <w:r>
-        <w:rPr>
-          <w:rStyle w:val="shorttext"/>
-          <w:rFonts w:ascii="MS Mincho" w:eastAsia="MS Mincho" w:hAnsi="MS Mincho" w:cs="MS Mincho" w:hint="eastAsia"/>
-          <w:color w:val="FF0000"/>
-          <w:sz w:val="28"/>
-          <w:szCs w:val="28"/>
-          <w:lang w:eastAsia="zh-CN"/>
-        </w:rPr>
-        <w:t>月</w:t>
-      </w:r>
-      <w:r>
-        <w:rPr>
-          <w:rStyle w:val="shorttext"/>
-          <w:rFonts w:eastAsia="Times New Roman" w:hint="eastAsia"/>
-          <w:color w:val="FF0000"/>
-          <w:sz w:val="28"/>
-          <w:szCs w:val="28"/>
-          <w:lang w:eastAsia="zh-CN"/>
-        </w:rPr>
-        <w:t xml:space="preserve"> 8</w:t>
-      </w:r>
-      <w:r>
-        <w:rPr>
-          <w:rStyle w:val="shorttext"/>
-          <w:rFonts w:ascii="MS Mincho" w:eastAsia="MS Mincho" w:hAnsi="MS Mincho" w:cs="MS Mincho" w:hint="eastAsia"/>
-          <w:color w:val="FF0000"/>
-          <w:sz w:val="28"/>
-          <w:szCs w:val="28"/>
-          <w:lang w:eastAsia="zh-CN"/>
-        </w:rPr>
-        <w:t>月和</w:t>
-      </w:r>
-      <w:r>
-        <w:rPr>
-          <w:rStyle w:val="shorttext"/>
-          <w:rFonts w:eastAsia="Times New Roman" w:hint="eastAsia"/>
-          <w:color w:val="FF0000"/>
-          <w:sz w:val="28"/>
-          <w:szCs w:val="28"/>
-          <w:lang w:eastAsia="zh-CN"/>
-        </w:rPr>
-        <w:t>11</w:t>
-      </w:r>
-      <w:r>
-        <w:rPr>
-          <w:rStyle w:val="shorttext"/>
-          <w:rFonts w:ascii="MS Mincho" w:eastAsia="MS Mincho" w:hAnsi="MS Mincho" w:cs="MS Mincho" w:hint="eastAsia"/>
-          <w:color w:val="FF0000"/>
-          <w:sz w:val="28"/>
-          <w:szCs w:val="28"/>
-          <w:lang w:eastAsia="zh-CN"/>
-        </w:rPr>
-        <w:t>月</w:t>
-      </w:r>
-      <w:r>
-        <w:rPr>
-          <w:rStyle w:val="shorttext"/>
-          <w:rFonts w:eastAsia="Times New Roman" w:hint="eastAsia"/>
-          <w:color w:val="FF0000"/>
-          <w:sz w:val="28"/>
-          <w:szCs w:val="28"/>
-          <w:lang w:eastAsia="zh-CN"/>
-        </w:rPr>
-        <w:t>29</w:t>
-      </w:r>
-      <w:r>
-        <w:rPr>
-          <w:rStyle w:val="shorttext"/>
-          <w:rFonts w:ascii="MS Mincho" w:eastAsia="MS Mincho" w:hAnsi="MS Mincho" w:cs="MS Mincho" w:hint="eastAsia"/>
-          <w:color w:val="FF0000"/>
-          <w:sz w:val="28"/>
-          <w:szCs w:val="28"/>
-          <w:lang w:eastAsia="zh-CN"/>
-        </w:rPr>
-        <w:t>日至</w:t>
-      </w:r>
-      <w:r>
-        <w:rPr>
-          <w:rStyle w:val="shorttext"/>
-          <w:rFonts w:eastAsia="Times New Roman" w:hint="eastAsia"/>
-          <w:color w:val="FF0000"/>
-          <w:sz w:val="28"/>
-          <w:szCs w:val="28"/>
-          <w:lang w:eastAsia="zh-CN"/>
-        </w:rPr>
-        <w:t>12</w:t>
-      </w:r>
-      <w:r>
-        <w:rPr>
-          <w:rStyle w:val="shorttext"/>
-          <w:rFonts w:ascii="MS Mincho" w:eastAsia="MS Mincho" w:hAnsi="MS Mincho" w:cs="MS Mincho" w:hint="eastAsia"/>
-          <w:color w:val="FF0000"/>
-          <w:sz w:val="28"/>
-          <w:szCs w:val="28"/>
-          <w:lang w:eastAsia="zh-CN"/>
-        </w:rPr>
-        <w:t>月</w:t>
-      </w:r>
-      <w:r>
-        <w:rPr>
-          <w:rStyle w:val="shorttext"/>
-          <w:rFonts w:eastAsia="Times New Roman" w:hint="eastAsia"/>
-          <w:color w:val="FF0000"/>
-          <w:sz w:val="28"/>
-          <w:szCs w:val="28"/>
-          <w:lang w:eastAsia="zh-CN"/>
-        </w:rPr>
-        <w:t>8</w:t>
-      </w:r>
-      <w:r>
-        <w:rPr>
-          <w:rStyle w:val="shorttext"/>
-          <w:rFonts w:ascii="Lantinghei SC Extralight" w:eastAsia="Times New Roman" w:hAnsi="Lantinghei SC Extralight" w:cs="Lantinghei SC Extralight"/>
-          <w:color w:val="FF0000"/>
-          <w:sz w:val="28"/>
-          <w:szCs w:val="28"/>
-        </w:rPr>
-        <w:t xml:space="preserve"> </w:t>
+          <w:rStyle w:val="GaNStyle"/>
+        </w:rPr>
+        <w:t>牧夫星座： 2022年5月14-23日、6月13-22日、7月12-21日.</w:t>
       </w:r>
     </w:p>
     <w:p>
@@ -3715,222 +3198,9 @@
       </w:pPr>
       <w:r>
         <w:rPr>
-          <w:rStyle w:val="shorttext"/>
-          <w:rFonts w:ascii="Lantinghei SC Extralight" w:eastAsia="Times New Roman" w:hAnsi="Lantinghei SC Extralight" w:cs="Lantinghei SC Extralight" w:hint="eastAsia"/>
-          <w:color w:val="FF0000"/>
-          <w:sz w:val="28"/>
-          <w:szCs w:val="28"/>
-          <w:lang w:eastAsia="zh-CN"/>
-        </w:rPr>
-        <w:t>英仙座</w:t>
-      </w:r>
-      <w:r>
-        <w:rPr>
-          <w:rStyle w:val="shorttext"/>
-          <w:rFonts w:ascii="Lantinghei SC Extralight" w:eastAsia="Times New Roman" w:hAnsi="Lantinghei SC Extralight" w:cs="Lantinghei SC Extralight"/>
-          <w:color w:val="FF0000"/>
-          <w:sz w:val="28"/>
-          <w:szCs w:val="28"/>
-          <w:lang w:eastAsia="zh-CN"/>
-        </w:rPr>
-        <w:t>：</w:t>
-      </w:r>
-      <w:r>
-        <w:rPr>
-          <w:rStyle w:val="shorttext"/>
-          <w:rFonts w:eastAsia="Times New Roman" w:hint="eastAsia"/>
-          <w:color w:val="FF0000"/>
-          <w:sz w:val="28"/>
-          <w:szCs w:val="28"/>
-          <w:lang w:eastAsia="zh-CN"/>
-        </w:rPr>
-        <w:t>2018</w:t>
-      </w:r>
-      <w:r>
-        <w:rPr>
-          <w:rStyle w:val="shorttext"/>
-          <w:rFonts w:ascii="Lantinghei SC Extralight" w:eastAsia="Times New Roman" w:hAnsi="Lantinghei SC Extralight" w:cs="Lantinghei SC Extralight"/>
-          <w:color w:val="FF0000"/>
-          <w:sz w:val="28"/>
-          <w:szCs w:val="28"/>
-          <w:lang w:eastAsia="zh-CN"/>
-        </w:rPr>
-        <w:t>年</w:t>
-      </w:r>
-      <w:r>
-        <w:rPr>
-          <w:rStyle w:val="shorttext"/>
-          <w:rFonts w:eastAsia="Times New Roman" w:hint="eastAsia"/>
-          <w:color w:val="FF0000"/>
-          <w:sz w:val="28"/>
-          <w:szCs w:val="28"/>
-          <w:lang w:eastAsia="zh-CN"/>
-        </w:rPr>
-        <w:t>10</w:t>
-      </w:r>
-      <w:r>
-        <w:rPr>
-          <w:rStyle w:val="shorttext"/>
-          <w:rFonts w:ascii="MS Mincho" w:eastAsia="MS Mincho" w:hAnsi="MS Mincho" w:cs="MS Mincho" w:hint="eastAsia"/>
-          <w:color w:val="FF0000"/>
-          <w:sz w:val="28"/>
-          <w:szCs w:val="28"/>
-          <w:lang w:eastAsia="zh-CN"/>
-        </w:rPr>
-        <w:t>月</w:t>
-      </w:r>
-      <w:r>
-        <w:rPr>
-          <w:rStyle w:val="shorttext"/>
-          <w:rFonts w:eastAsia="Times New Roman" w:hint="eastAsia"/>
-          <w:color w:val="FF0000"/>
-          <w:sz w:val="28"/>
-          <w:szCs w:val="28"/>
-          <w:lang w:eastAsia="zh-CN"/>
-        </w:rPr>
-        <w:t>30</w:t>
-      </w:r>
-      <w:r>
-        <w:rPr>
-          <w:rStyle w:val="shorttext"/>
-          <w:rFonts w:ascii="MS Mincho" w:eastAsia="MS Mincho" w:hAnsi="MS Mincho" w:cs="MS Mincho" w:hint="eastAsia"/>
-          <w:color w:val="FF0000"/>
-          <w:sz w:val="28"/>
-          <w:szCs w:val="28"/>
-          <w:lang w:eastAsia="zh-CN"/>
-        </w:rPr>
-        <w:t>日至</w:t>
-      </w:r>
-      <w:r>
-        <w:rPr>
-          <w:rStyle w:val="shorttext"/>
-          <w:rFonts w:eastAsia="Times New Roman" w:hint="eastAsia"/>
-          <w:color w:val="FF0000"/>
-          <w:sz w:val="28"/>
-          <w:szCs w:val="28"/>
-          <w:lang w:eastAsia="zh-CN"/>
-        </w:rPr>
-        <w:t>11</w:t>
-      </w:r>
-      <w:r>
-        <w:rPr>
-          <w:rStyle w:val="shorttext"/>
-          <w:rFonts w:ascii="MS Mincho" w:eastAsia="MS Mincho" w:hAnsi="MS Mincho" w:cs="MS Mincho" w:hint="eastAsia"/>
-          <w:color w:val="FF0000"/>
-          <w:sz w:val="28"/>
-          <w:szCs w:val="28"/>
-          <w:lang w:eastAsia="zh-CN"/>
-        </w:rPr>
-        <w:t>月</w:t>
-      </w:r>
-      <w:r>
-        <w:rPr>
-          <w:rStyle w:val="shorttext"/>
-          <w:rFonts w:eastAsia="Times New Roman" w:hint="eastAsia"/>
-          <w:color w:val="FF0000"/>
-          <w:sz w:val="28"/>
-          <w:szCs w:val="28"/>
-          <w:lang w:eastAsia="zh-CN"/>
-        </w:rPr>
-        <w:t xml:space="preserve"> 8</w:t>
-      </w:r>
-      <w:r>
-        <w:rPr>
-          <w:rStyle w:val="shorttext"/>
-          <w:rFonts w:ascii="MS Mincho" w:eastAsia="MS Mincho" w:hAnsi="MS Mincho" w:cs="MS Mincho" w:hint="eastAsia"/>
-          <w:color w:val="FF0000"/>
-          <w:sz w:val="28"/>
-          <w:szCs w:val="28"/>
-          <w:lang w:eastAsia="zh-CN"/>
-        </w:rPr>
-        <w:t>月和</w:t>
-      </w:r>
-      <w:r>
-        <w:rPr>
-          <w:rStyle w:val="shorttext"/>
-          <w:rFonts w:eastAsia="Times New Roman" w:hint="eastAsia"/>
-          <w:color w:val="FF0000"/>
-          <w:sz w:val="28"/>
-          <w:szCs w:val="28"/>
-          <w:lang w:eastAsia="zh-CN"/>
-        </w:rPr>
-        <w:t>11</w:t>
-      </w:r>
-      <w:r>
-        <w:rPr>
-          <w:rStyle w:val="shorttext"/>
-          <w:rFonts w:ascii="MS Mincho" w:eastAsia="MS Mincho" w:hAnsi="MS Mincho" w:cs="MS Mincho" w:hint="eastAsia"/>
-          <w:color w:val="FF0000"/>
-          <w:sz w:val="28"/>
-          <w:szCs w:val="28"/>
-          <w:lang w:eastAsia="zh-CN"/>
-        </w:rPr>
-        <w:t>月</w:t>
-      </w:r>
-      <w:r>
-        <w:rPr>
-          <w:rStyle w:val="shorttext"/>
-          <w:rFonts w:eastAsia="Times New Roman" w:hint="eastAsia"/>
-          <w:color w:val="FF0000"/>
-          <w:sz w:val="28"/>
-          <w:szCs w:val="28"/>
-          <w:lang w:eastAsia="zh-CN"/>
-        </w:rPr>
-        <w:t>29</w:t>
-      </w:r>
-      <w:r>
-        <w:rPr>
-          <w:rStyle w:val="shorttext"/>
-          <w:rFonts w:ascii="MS Mincho" w:eastAsia="MS Mincho" w:hAnsi="MS Mincho" w:cs="MS Mincho" w:hint="eastAsia"/>
-          <w:color w:val="FF0000"/>
-          <w:sz w:val="28"/>
-          <w:szCs w:val="28"/>
-          <w:lang w:eastAsia="zh-CN"/>
-        </w:rPr>
-        <w:t>日至</w:t>
-      </w:r>
-      <w:r>
-        <w:rPr>
-          <w:rStyle w:val="shorttext"/>
-          <w:rFonts w:eastAsia="Times New Roman" w:hint="eastAsia"/>
-          <w:color w:val="FF0000"/>
-          <w:sz w:val="28"/>
-          <w:szCs w:val="28"/>
-          <w:lang w:eastAsia="zh-CN"/>
-        </w:rPr>
-        <w:t>12</w:t>
-      </w:r>
-      <w:r>
-        <w:rPr>
-          <w:rStyle w:val="shorttext"/>
-          <w:rFonts w:ascii="MS Mincho" w:eastAsia="MS Mincho" w:hAnsi="MS Mincho" w:cs="MS Mincho" w:hint="eastAsia"/>
-          <w:color w:val="FF0000"/>
-          <w:sz w:val="28"/>
-          <w:szCs w:val="28"/>
-          <w:lang w:eastAsia="zh-CN"/>
-        </w:rPr>
-        <w:t>月</w:t>
-      </w:r>
-      <w:r>
-        <w:rPr>
-          <w:rStyle w:val="shorttext"/>
-          <w:rFonts w:eastAsia="Times New Roman" w:hint="eastAsia"/>
-          <w:color w:val="FF0000"/>
-          <w:sz w:val="28"/>
-          <w:szCs w:val="28"/>
-          <w:lang w:eastAsia="zh-CN"/>
-        </w:rPr>
-        <w:t>8</w:t>
-      </w:r>
-      <w:r>
-        <w:rPr>
-          <w:rStyle w:val="shorttext"/>
-          <w:rFonts w:ascii="Lantinghei SC Extralight" w:eastAsia="Times New Roman" w:hAnsi="Lantinghei SC Extralight" w:cs="Lantinghei SC Extralight"/>
-          <w:color w:val="FF0000"/>
-          <w:sz w:val="28"/>
-          <w:szCs w:val="28"/>
-        </w:rPr>
-        <w:t xml:space="preserve"> </w:t>
+          <w:rStyle w:val="GaNStyle"/>
+        </w:rPr>
+        <w:t>牧夫星座： 2022年5月14-23日、6月13-22日、7月12-21日.</w:t>
       </w:r>
     </w:p>
     <w:p>
@@ -4873,222 +4143,9 @@
       </w:pPr>
       <w:r>
         <w:rPr>
-          <w:rStyle w:val="shorttext"/>
-          <w:rFonts w:ascii="Lantinghei SC Extralight" w:eastAsia="Times New Roman" w:hAnsi="Lantinghei SC Extralight" w:cs="Lantinghei SC Extralight" w:hint="eastAsia"/>
-          <w:color w:val="FF0000"/>
-          <w:sz w:val="28"/>
-          <w:szCs w:val="28"/>
-          <w:lang w:eastAsia="zh-CN"/>
-        </w:rPr>
-        <w:t>英仙座</w:t>
-      </w:r>
-      <w:r>
-        <w:rPr>
-          <w:rStyle w:val="shorttext"/>
-          <w:rFonts w:ascii="Lantinghei SC Extralight" w:eastAsia="Times New Roman" w:hAnsi="Lantinghei SC Extralight" w:cs="Lantinghei SC Extralight"/>
-          <w:color w:val="FF0000"/>
-          <w:sz w:val="28"/>
-          <w:szCs w:val="28"/>
-          <w:lang w:eastAsia="zh-CN"/>
-        </w:rPr>
-        <w:t>：</w:t>
-      </w:r>
-      <w:r>
-        <w:rPr>
-          <w:rStyle w:val="shorttext"/>
-          <w:rFonts w:eastAsia="Times New Roman" w:hint="eastAsia"/>
-          <w:color w:val="FF0000"/>
-          <w:sz w:val="28"/>
-          <w:szCs w:val="28"/>
-          <w:lang w:eastAsia="zh-CN"/>
-        </w:rPr>
-        <w:t>2018</w:t>
-      </w:r>
-      <w:r>
-        <w:rPr>
-          <w:rStyle w:val="shorttext"/>
-          <w:rFonts w:ascii="Lantinghei SC Extralight" w:eastAsia="Times New Roman" w:hAnsi="Lantinghei SC Extralight" w:cs="Lantinghei SC Extralight"/>
-          <w:color w:val="FF0000"/>
-          <w:sz w:val="28"/>
-          <w:szCs w:val="28"/>
-          <w:lang w:eastAsia="zh-CN"/>
-        </w:rPr>
-        <w:t>年</w:t>
-      </w:r>
-      <w:r>
-        <w:rPr>
-          <w:rStyle w:val="shorttext"/>
-          <w:rFonts w:eastAsia="Times New Roman" w:hint="eastAsia"/>
-          <w:color w:val="FF0000"/>
-          <w:sz w:val="28"/>
-          <w:szCs w:val="28"/>
-          <w:lang w:eastAsia="zh-CN"/>
-        </w:rPr>
-        <w:t>10</w:t>
-      </w:r>
-      <w:r>
-        <w:rPr>
-          <w:rStyle w:val="shorttext"/>
-          <w:rFonts w:ascii="MS Mincho" w:eastAsia="MS Mincho" w:hAnsi="MS Mincho" w:cs="MS Mincho" w:hint="eastAsia"/>
-          <w:color w:val="FF0000"/>
-          <w:sz w:val="28"/>
-          <w:szCs w:val="28"/>
-          <w:lang w:eastAsia="zh-CN"/>
-        </w:rPr>
-        <w:t>月</w:t>
-      </w:r>
-      <w:r>
-        <w:rPr>
-          <w:rStyle w:val="shorttext"/>
-          <w:rFonts w:eastAsia="Times New Roman" w:hint="eastAsia"/>
-          <w:color w:val="FF0000"/>
-          <w:sz w:val="28"/>
-          <w:szCs w:val="28"/>
-          <w:lang w:eastAsia="zh-CN"/>
-        </w:rPr>
-        <w:t>30</w:t>
-      </w:r>
-      <w:r>
-        <w:rPr>
-          <w:rStyle w:val="shorttext"/>
-          <w:rFonts w:ascii="MS Mincho" w:eastAsia="MS Mincho" w:hAnsi="MS Mincho" w:cs="MS Mincho" w:hint="eastAsia"/>
-          <w:color w:val="FF0000"/>
-          <w:sz w:val="28"/>
-          <w:szCs w:val="28"/>
-          <w:lang w:eastAsia="zh-CN"/>
-        </w:rPr>
-        <w:t>日至</w:t>
-      </w:r>
-      <w:r>
-        <w:rPr>
-          <w:rStyle w:val="shorttext"/>
-          <w:rFonts w:eastAsia="Times New Roman" w:hint="eastAsia"/>
-          <w:color w:val="FF0000"/>
-          <w:sz w:val="28"/>
-          <w:szCs w:val="28"/>
-          <w:lang w:eastAsia="zh-CN"/>
-        </w:rPr>
-        <w:t>11</w:t>
-      </w:r>
-      <w:r>
-        <w:rPr>
-          <w:rStyle w:val="shorttext"/>
-          <w:rFonts w:ascii="MS Mincho" w:eastAsia="MS Mincho" w:hAnsi="MS Mincho" w:cs="MS Mincho" w:hint="eastAsia"/>
-          <w:color w:val="FF0000"/>
-          <w:sz w:val="28"/>
-          <w:szCs w:val="28"/>
-          <w:lang w:eastAsia="zh-CN"/>
-        </w:rPr>
-        <w:t>月</w:t>
-      </w:r>
-      <w:r>
-        <w:rPr>
-          <w:rStyle w:val="shorttext"/>
-          <w:rFonts w:eastAsia="Times New Roman" w:hint="eastAsia"/>
-          <w:color w:val="FF0000"/>
-          <w:sz w:val="28"/>
-          <w:szCs w:val="28"/>
-          <w:lang w:eastAsia="zh-CN"/>
-        </w:rPr>
-        <w:t xml:space="preserve"> 8</w:t>
-      </w:r>
-      <w:r>
-        <w:rPr>
-          <w:rStyle w:val="shorttext"/>
-          <w:rFonts w:ascii="MS Mincho" w:eastAsia="MS Mincho" w:hAnsi="MS Mincho" w:cs="MS Mincho" w:hint="eastAsia"/>
-          <w:color w:val="FF0000"/>
-          <w:sz w:val="28"/>
-          <w:szCs w:val="28"/>
-          <w:lang w:eastAsia="zh-CN"/>
-        </w:rPr>
-        <w:t>月和</w:t>
-      </w:r>
-      <w:r>
-        <w:rPr>
-          <w:rStyle w:val="shorttext"/>
-          <w:rFonts w:eastAsia="Times New Roman" w:hint="eastAsia"/>
-          <w:color w:val="FF0000"/>
-          <w:sz w:val="28"/>
-          <w:szCs w:val="28"/>
-          <w:lang w:eastAsia="zh-CN"/>
-        </w:rPr>
-        <w:t>11</w:t>
-      </w:r>
-      <w:r>
-        <w:rPr>
-          <w:rStyle w:val="shorttext"/>
-          <w:rFonts w:ascii="MS Mincho" w:eastAsia="MS Mincho" w:hAnsi="MS Mincho" w:cs="MS Mincho" w:hint="eastAsia"/>
-          <w:color w:val="FF0000"/>
-          <w:sz w:val="28"/>
-          <w:szCs w:val="28"/>
-          <w:lang w:eastAsia="zh-CN"/>
-        </w:rPr>
-        <w:t>月</w:t>
-      </w:r>
-      <w:r>
-        <w:rPr>
-          <w:rStyle w:val="shorttext"/>
-          <w:rFonts w:eastAsia="Times New Roman" w:hint="eastAsia"/>
-          <w:color w:val="FF0000"/>
-          <w:sz w:val="28"/>
-          <w:szCs w:val="28"/>
-          <w:lang w:eastAsia="zh-CN"/>
-        </w:rPr>
-        <w:t>29</w:t>
-      </w:r>
-      <w:r>
-        <w:rPr>
-          <w:rStyle w:val="shorttext"/>
-          <w:rFonts w:ascii="MS Mincho" w:eastAsia="MS Mincho" w:hAnsi="MS Mincho" w:cs="MS Mincho" w:hint="eastAsia"/>
-          <w:color w:val="FF0000"/>
-          <w:sz w:val="28"/>
-          <w:szCs w:val="28"/>
-          <w:lang w:eastAsia="zh-CN"/>
-        </w:rPr>
-        <w:t>日至</w:t>
-      </w:r>
-      <w:r>
-        <w:rPr>
-          <w:rStyle w:val="shorttext"/>
-          <w:rFonts w:eastAsia="Times New Roman" w:hint="eastAsia"/>
-          <w:color w:val="FF0000"/>
-          <w:sz w:val="28"/>
-          <w:szCs w:val="28"/>
-          <w:lang w:eastAsia="zh-CN"/>
-        </w:rPr>
-        <w:t>12</w:t>
-      </w:r>
-      <w:r>
-        <w:rPr>
-          <w:rStyle w:val="shorttext"/>
-          <w:rFonts w:ascii="MS Mincho" w:eastAsia="MS Mincho" w:hAnsi="MS Mincho" w:cs="MS Mincho" w:hint="eastAsia"/>
-          <w:color w:val="FF0000"/>
-          <w:sz w:val="28"/>
-          <w:szCs w:val="28"/>
-          <w:lang w:eastAsia="zh-CN"/>
-        </w:rPr>
-        <w:t>月</w:t>
-      </w:r>
-      <w:r>
-        <w:rPr>
-          <w:rStyle w:val="shorttext"/>
-          <w:rFonts w:eastAsia="Times New Roman" w:hint="eastAsia"/>
-          <w:color w:val="FF0000"/>
-          <w:sz w:val="28"/>
-          <w:szCs w:val="28"/>
-          <w:lang w:eastAsia="zh-CN"/>
-        </w:rPr>
-        <w:t>8</w:t>
-      </w:r>
-      <w:r>
-        <w:rPr>
-          <w:rStyle w:val="shorttext"/>
-          <w:rFonts w:ascii="Lantinghei SC Extralight" w:eastAsia="Times New Roman" w:hAnsi="Lantinghei SC Extralight" w:cs="Lantinghei SC Extralight"/>
-          <w:color w:val="FF0000"/>
-          <w:sz w:val="28"/>
-          <w:szCs w:val="28"/>
-        </w:rPr>
-        <w:t xml:space="preserve"> </w:t>
+          <w:rStyle w:val="GaNStyle"/>
+        </w:rPr>
+        <w:t>牧夫星座： 2022年5月14-23日、6月13-22日、7月12-21日.</w:t>
       </w:r>
     </w:p>
     <w:p>

</xml_diff>